<commit_message>
adding module 3 code
</commit_message>
<xml_diff>
--- a/module1/Bazan-Module1_2.docx
+++ b/module1/Bazan-Module1_2.docx
@@ -60,6 +60,63 @@
             </a:graphic>
           </wp:inline>
         </w:drawing>
+      </w:r>
+    </w:p>
+    <w:p/>
+    <w:p>
+      <w:r>
+        <w:rPr>
+          <w:noProof/>
+        </w:rPr>
+        <w:lastRenderedPageBreak/>
+        <w:drawing>
+          <wp:inline distT="0" distB="0" distL="0" distR="0" wp14:anchorId="479B1B31" wp14:editId="455189D8">
+            <wp:extent cx="5943600" cy="3962400"/>
+            <wp:effectExtent l="0" t="0" r="0" b="0"/>
+            <wp:docPr id="1612026249" name="Picture 1" descr="A screenshot of a computer screen&#10;&#10;Description automatically generated"/>
+            <wp:cNvGraphicFramePr>
+              <a:graphicFrameLocks xmlns:a="http://schemas.openxmlformats.org/drawingml/2006/main" noChangeAspect="1"/>
+            </wp:cNvGraphicFramePr>
+            <a:graphic xmlns:a="http://schemas.openxmlformats.org/drawingml/2006/main">
+              <a:graphicData uri="http://schemas.openxmlformats.org/drawingml/2006/picture">
+                <pic:pic xmlns:pic="http://schemas.openxmlformats.org/drawingml/2006/picture">
+                  <pic:nvPicPr>
+                    <pic:cNvPr id="1612026249" name="Picture 1" descr="A screenshot of a computer screen&#10;&#10;Description automatically generated"/>
+                    <pic:cNvPicPr/>
+                  </pic:nvPicPr>
+                  <pic:blipFill>
+                    <a:blip r:embed="rId8" cstate="print">
+                      <a:extLst>
+                        <a:ext uri="{28A0092B-C50C-407E-A947-70E740481C1C}">
+                          <a14:useLocalDpi xmlns:a14="http://schemas.microsoft.com/office/drawing/2010/main" val="0"/>
+                        </a:ext>
+                      </a:extLst>
+                    </a:blip>
+                    <a:stretch>
+                      <a:fillRect/>
+                    </a:stretch>
+                  </pic:blipFill>
+                  <pic:spPr>
+                    <a:xfrm>
+                      <a:off x="0" y="0"/>
+                      <a:ext cx="5943600" cy="3962400"/>
+                    </a:xfrm>
+                    <a:prstGeom prst="rect">
+                      <a:avLst/>
+                    </a:prstGeom>
+                  </pic:spPr>
+                </pic:pic>
+              </a:graphicData>
+            </a:graphic>
+          </wp:inline>
+        </w:drawing>
+      </w:r>
+    </w:p>
+    <w:p/>
+    <w:p/>
+    <w:p>
+      <w:r>
+        <w:t>https://github.com/ddbazan/Csd-325.git</w:t>
       </w:r>
     </w:p>
     <w:sectPr>
@@ -1288,23 +1345,6 @@
 </file>
 
 <file path=customXml/item1.xml><?xml version="1.0" encoding="utf-8"?>
-<p:properties xmlns:p="http://schemas.microsoft.com/office/2006/metadata/properties" xmlns:xsi="http://www.w3.org/2001/XMLSchema-instance" xmlns:pc="http://schemas.microsoft.com/office/infopath/2007/PartnerControls">
-  <documentManagement>
-    <_activity xmlns="add6e29d-b04a-4361-88f1-7a981c992660" xsi:nil="true"/>
-  </documentManagement>
-</p:properties>
-</file>
-
-<file path=customXml/item2.xml><?xml version="1.0" encoding="utf-8"?>
-<?mso-contentType ?>
-<FormTemplates xmlns="http://schemas.microsoft.com/sharepoint/v3/contenttype/forms">
-  <Display>DocumentLibraryForm</Display>
-  <Edit>DocumentLibraryForm</Edit>
-  <New>DocumentLibraryForm</New>
-</FormTemplates>
-</file>
-
-<file path=customXml/item3.xml><?xml version="1.0" encoding="utf-8"?>
 <ct:contentTypeSchema xmlns:ct="http://schemas.microsoft.com/office/2006/metadata/contentType" xmlns:ma="http://schemas.microsoft.com/office/2006/metadata/properties/metaAttributes" ct:_="" ma:_="" ma:contentTypeName="Document" ma:contentTypeID="0x010100A84877760137424FADE4FD6FBD00A1C4" ma:contentTypeVersion="5" ma:contentTypeDescription="Create a new document." ma:contentTypeScope="" ma:versionID="74131920994b1cc72177e5a9138a4467">
   <xsd:schema xmlns:xsd="http://www.w3.org/2001/XMLSchema" xmlns:xs="http://www.w3.org/2001/XMLSchema" xmlns:p="http://schemas.microsoft.com/office/2006/metadata/properties" xmlns:ns3="add6e29d-b04a-4361-88f1-7a981c992660" targetNamespace="http://schemas.microsoft.com/office/2006/metadata/properties" ma:root="true" ma:fieldsID="e74662279bf6b50a72b3025be2d881c5" ns3:_="">
     <xsd:import namespace="add6e29d-b04a-4361-88f1-7a981c992660"/>
@@ -1454,31 +1494,24 @@
 </ct:contentTypeSchema>
 </file>
 
-<file path=customXml/itemProps1.xml><?xml version="1.0" encoding="utf-8"?>
-<ds:datastoreItem xmlns:ds="http://schemas.openxmlformats.org/officeDocument/2006/customXml" ds:itemID="{17360DF2-205B-4EAE-BDC4-ABD580B05FFA}">
-  <ds:schemaRefs>
-    <ds:schemaRef ds:uri="http://schemas.microsoft.com/office/2006/metadata/properties"/>
-    <ds:schemaRef ds:uri="http://purl.org/dc/terms/"/>
-    <ds:schemaRef ds:uri="http://schemas.microsoft.com/office/infopath/2007/PartnerControls"/>
-    <ds:schemaRef ds:uri="http://purl.org/dc/dcmitype/"/>
-    <ds:schemaRef ds:uri="add6e29d-b04a-4361-88f1-7a981c992660"/>
-    <ds:schemaRef ds:uri="http://schemas.microsoft.com/office/2006/documentManagement/types"/>
-    <ds:schemaRef ds:uri="http://schemas.openxmlformats.org/package/2006/metadata/core-properties"/>
-    <ds:schemaRef ds:uri="http://www.w3.org/XML/1998/namespace"/>
-    <ds:schemaRef ds:uri="http://purl.org/dc/elements/1.1/"/>
-  </ds:schemaRefs>
-</ds:datastoreItem>
+<file path=customXml/item2.xml><?xml version="1.0" encoding="utf-8"?>
+<?mso-contentType ?>
+<FormTemplates xmlns="http://schemas.microsoft.com/sharepoint/v3/contenttype/forms">
+  <Display>DocumentLibraryForm</Display>
+  <Edit>DocumentLibraryForm</Edit>
+  <New>DocumentLibraryForm</New>
+</FormTemplates>
 </file>
 
-<file path=customXml/itemProps2.xml><?xml version="1.0" encoding="utf-8"?>
-<ds:datastoreItem xmlns:ds="http://schemas.openxmlformats.org/officeDocument/2006/customXml" ds:itemID="{04DFF0C4-5F3B-4640-A347-AD49F4E43E76}">
-  <ds:schemaRefs>
-    <ds:schemaRef ds:uri="http://schemas.microsoft.com/sharepoint/v3/contenttype/forms"/>
-  </ds:schemaRefs>
-</ds:datastoreItem>
+<file path=customXml/item3.xml><?xml version="1.0" encoding="utf-8"?>
+<p:properties xmlns:p="http://schemas.microsoft.com/office/2006/metadata/properties" xmlns:xsi="http://www.w3.org/2001/XMLSchema-instance" xmlns:pc="http://schemas.microsoft.com/office/infopath/2007/PartnerControls">
+  <documentManagement>
+    <_activity xmlns="add6e29d-b04a-4361-88f1-7a981c992660" xsi:nil="true"/>
+  </documentManagement>
+</p:properties>
 </file>
 
-<file path=customXml/itemProps3.xml><?xml version="1.0" encoding="utf-8"?>
+<file path=customXml/itemProps1.xml><?xml version="1.0" encoding="utf-8"?>
 <ds:datastoreItem xmlns:ds="http://schemas.openxmlformats.org/officeDocument/2006/customXml" ds:itemID="{658B4FBA-6DC9-4395-9CE7-B5EC9384C22E}">
   <ds:schemaRefs>
     <ds:schemaRef ds:uri="http://schemas.microsoft.com/office/2006/metadata/contentType"/>
@@ -1494,4 +1527,22 @@
     <ds:schemaRef ds:uri="http://schemas.microsoft.com/internal/obd"/>
   </ds:schemaRefs>
 </ds:datastoreItem>
+</file>
+
+<file path=customXml/itemProps2.xml><?xml version="1.0" encoding="utf-8"?>
+<ds:datastoreItem xmlns:ds="http://schemas.openxmlformats.org/officeDocument/2006/customXml" ds:itemID="{04DFF0C4-5F3B-4640-A347-AD49F4E43E76}">
+  <ds:schemaRefs>
+    <ds:schemaRef ds:uri="http://schemas.microsoft.com/sharepoint/v3/contenttype/forms"/>
+  </ds:schemaRefs>
+</ds:datastoreItem>
+</file>
+
+<file path=customXml/itemProps3.xml><?xml version="1.0" encoding="utf-8"?>
+<ds:datastoreItem xmlns:ds="http://schemas.openxmlformats.org/officeDocument/2006/customXml" ds:itemID="{17360DF2-205B-4EAE-BDC4-ABD580B05FFA}">
+  <ds:schemaRefs>
+    <ds:schemaRef ds:uri="http://schemas.microsoft.com/office/2006/metadata/properties"/>
+    <ds:schemaRef ds:uri="http://schemas.microsoft.com/office/infopath/2007/PartnerControls"/>
+    <ds:schemaRef ds:uri="add6e29d-b04a-4361-88f1-7a981c992660"/>
+  </ds:schemaRefs>
+</ds:datastoreItem>
 </file>
</xml_diff>